<commit_message>
Derrick enemy and life bars
</commit_message>
<xml_diff>
--- a/Trabajo de fin de grado.docx
+++ b/Trabajo de fin de grado.docx
@@ -37,6 +37,7 @@
             <w:rPr>
               <w:noProof/>
               <w:color w:val="5B9BD5" w:themeColor="accent1"/>
+              <w:lang w:val="ca-ES" w:eastAsia="ca-ES"/>
             </w:rPr>
             <w:drawing>
               <wp:inline distT="0" distB="0" distL="0" distR="0" wp14:anchorId="44EBE70F" wp14:editId="290BFEAC">
@@ -108,6 +109,7 @@
             <w:dataBinding w:prefixMappings="xmlns:ns0='http://purl.org/dc/elements/1.1/' xmlns:ns1='http://schemas.openxmlformats.org/package/2006/metadata/core-properties' " w:xpath="/ns1:coreProperties[1]/ns0:title[1]" w:storeItemID="{6C3C8BC8-F283-45AE-878A-BAB7291924A1}"/>
             <w:text/>
           </w:sdtPr>
+          <w:sdtEndPr/>
           <w:sdtContent>
             <w:p>
               <w:pPr>
@@ -163,6 +165,7 @@
               <w:dataBinding w:prefixMappings="xmlns:ns0='http://purl.org/dc/elements/1.1/' xmlns:ns1='http://schemas.openxmlformats.org/package/2006/metadata/core-properties' " w:xpath="/ns1:coreProperties[1]/ns0:subject[1]" w:storeItemID="{6C3C8BC8-F283-45AE-878A-BAB7291924A1}"/>
               <w:text/>
             </w:sdtPr>
+            <w:sdtEndPr/>
             <w:sdtContent>
               <w:r>
                 <w:rPr>
@@ -196,6 +199,7 @@
             <w:rPr>
               <w:noProof/>
               <w:color w:val="5B9BD5" w:themeColor="accent1"/>
+              <w:lang w:val="ca-ES" w:eastAsia="ca-ES"/>
             </w:rPr>
             <mc:AlternateContent>
               <mc:Choice Requires="wps">
@@ -275,6 +279,7 @@
                                     <w:calendar w:val="gregorian"/>
                                   </w:date>
                                 </w:sdtPr>
+                                <w:sdtEndPr/>
                                 <w:sdtContent>
                                   <w:p>
                                     <w:pPr>
@@ -319,6 +324,7 @@
                                     <w:dataBinding w:prefixMappings="xmlns:ns0='http://schemas.microsoft.com/office/2006/coverPageProps' " w:xpath="/ns0:CoverPageProperties[1]/ns0:CompanyAddress[1]" w:storeItemID="{55AF091B-3C7A-41E3-B477-F2FDAA23CFDA}"/>
                                     <w:text/>
                                   </w:sdtPr>
+                                  <w:sdtEndPr/>
                                   <w:sdtContent>
                                     <w:r>
                                       <w:rPr>
@@ -443,6 +449,7 @@
             <w:rPr>
               <w:noProof/>
               <w:color w:val="5B9BD5" w:themeColor="accent1"/>
+              <w:lang w:val="ca-ES" w:eastAsia="ca-ES"/>
             </w:rPr>
             <w:drawing>
               <wp:inline distT="0" distB="0" distL="0" distR="0" wp14:anchorId="1065A1D7" wp14:editId="25FE7C70">
@@ -8151,6 +8158,847 @@
         </w:rPr>
         <w:t>iones.</w:t>
       </w:r>
+    </w:p>
+    <w:p>
+      <w:pPr>
+        <w:rPr>
+          <w:rFonts w:cstheme="minorHAnsi"/>
+          <w:color w:val="000000"/>
+        </w:rPr>
+      </w:pPr>
+      <w:r>
+        <w:rPr>
+          <w:rFonts w:cstheme="minorHAnsi"/>
+          <w:color w:val="000000"/>
+        </w:rPr>
+        <w:t>Luego, para in</w:t>
+      </w:r>
+      <w:r>
+        <w:rPr>
+          <w:rFonts w:cstheme="minorHAnsi"/>
+          <w:color w:val="000000"/>
+        </w:rPr>
+        <w:t>c</w:t>
+      </w:r>
+      <w:r>
+        <w:rPr>
+          <w:rFonts w:cstheme="minorHAnsi"/>
+          <w:color w:val="000000"/>
+        </w:rPr>
+        <w:t xml:space="preserve">luirla en el resto del juego, se ha sustituido una de las </w:t>
+      </w:r>
+      <w:r>
+        <w:rPr>
+          <w:rFonts w:cstheme="minorHAnsi"/>
+          <w:color w:val="000000"/>
+        </w:rPr>
+        <w:t>c</w:t>
+      </w:r>
+      <w:r>
+        <w:rPr>
+          <w:rFonts w:cstheme="minorHAnsi"/>
+          <w:color w:val="000000"/>
+        </w:rPr>
+        <w:t>apsulas del menú de sele</w:t>
+      </w:r>
+      <w:r>
+        <w:rPr>
+          <w:rFonts w:cstheme="minorHAnsi"/>
+          <w:color w:val="000000"/>
+        </w:rPr>
+        <w:t>cc</w:t>
+      </w:r>
+      <w:r>
+        <w:rPr>
+          <w:rFonts w:cstheme="minorHAnsi"/>
+          <w:color w:val="000000"/>
+        </w:rPr>
+        <w:t>ión, por el modelo de Atenea, modifi</w:t>
+      </w:r>
+      <w:r>
+        <w:rPr>
+          <w:rFonts w:cstheme="minorHAnsi"/>
+          <w:color w:val="000000"/>
+        </w:rPr>
+        <w:t>c</w:t>
+      </w:r>
+      <w:r>
+        <w:rPr>
+          <w:rFonts w:cstheme="minorHAnsi"/>
+          <w:color w:val="000000"/>
+        </w:rPr>
+        <w:t>ando los s</w:t>
+      </w:r>
+      <w:r>
+        <w:rPr>
+          <w:rFonts w:cstheme="minorHAnsi"/>
+          <w:color w:val="000000"/>
+        </w:rPr>
+        <w:t>c</w:t>
+      </w:r>
+      <w:r>
+        <w:rPr>
+          <w:rFonts w:cstheme="minorHAnsi"/>
+          <w:color w:val="000000"/>
+        </w:rPr>
+        <w:t>ripts para que apa</w:t>
+      </w:r>
+      <w:r>
+        <w:rPr>
+          <w:rFonts w:cstheme="minorHAnsi"/>
+          <w:color w:val="000000"/>
+        </w:rPr>
+        <w:t>rez</w:t>
+      </w:r>
+      <w:r>
+        <w:rPr>
+          <w:rFonts w:cstheme="minorHAnsi"/>
+          <w:color w:val="000000"/>
+        </w:rPr>
+        <w:t>c</w:t>
+      </w:r>
+      <w:r>
+        <w:rPr>
+          <w:rFonts w:cstheme="minorHAnsi"/>
+          <w:color w:val="000000"/>
+        </w:rPr>
+        <w:t>a su nombre en el menú de sele</w:t>
+      </w:r>
+      <w:r>
+        <w:rPr>
+          <w:rFonts w:cstheme="minorHAnsi"/>
+          <w:color w:val="000000"/>
+        </w:rPr>
+        <w:t>cc</w:t>
+      </w:r>
+      <w:r>
+        <w:rPr>
+          <w:rFonts w:cstheme="minorHAnsi"/>
+          <w:color w:val="000000"/>
+        </w:rPr>
+        <w:t>ión y en el juego. Se ha seguido para este paso, el mismo pro</w:t>
+      </w:r>
+      <w:r>
+        <w:rPr>
+          <w:rFonts w:cstheme="minorHAnsi"/>
+          <w:color w:val="000000"/>
+        </w:rPr>
+        <w:t>c</w:t>
+      </w:r>
+      <w:r>
+        <w:rPr>
+          <w:rFonts w:cstheme="minorHAnsi"/>
+          <w:color w:val="000000"/>
+        </w:rPr>
+        <w:t xml:space="preserve">edimiento que se utilizó </w:t>
+      </w:r>
+      <w:r>
+        <w:rPr>
+          <w:rFonts w:cstheme="minorHAnsi"/>
+          <w:color w:val="000000"/>
+        </w:rPr>
+        <w:t>c</w:t>
+      </w:r>
+      <w:r>
+        <w:rPr>
+          <w:rFonts w:cstheme="minorHAnsi"/>
+          <w:color w:val="000000"/>
+        </w:rPr>
+        <w:t>on Ethan.</w:t>
+      </w:r>
+    </w:p>
+    <w:p>
+      <w:pPr>
+        <w:rPr>
+          <w:rFonts w:cstheme="minorHAnsi"/>
+          <w:color w:val="000000"/>
+        </w:rPr>
+      </w:pPr>
+    </w:p>
+    <w:p>
+      <w:pPr>
+        <w:rPr>
+          <w:rFonts w:cstheme="minorHAnsi"/>
+          <w:color w:val="000000"/>
+        </w:rPr>
+      </w:pPr>
+      <w:r>
+        <w:rPr>
+          <w:rFonts w:cstheme="minorHAnsi"/>
+          <w:color w:val="000000"/>
+        </w:rPr>
+        <w:t>(02-05-2019)</w:t>
+      </w:r>
+      <w:r>
+        <w:rPr>
+          <w:rFonts w:cstheme="minorHAnsi"/>
+          <w:b/>
+          <w:color w:val="000000"/>
+        </w:rPr>
+        <w:t>[</w:t>
+      </w:r>
+      <w:r>
+        <w:rPr>
+          <w:rFonts w:cstheme="minorHAnsi"/>
+          <w:b/>
+          <w:color w:val="000000"/>
+        </w:rPr>
+        <w:t>Modificación del script de los personajes</w:t>
+      </w:r>
+      <w:r>
+        <w:rPr>
+          <w:rFonts w:cstheme="minorHAnsi"/>
+          <w:b/>
+          <w:color w:val="000000"/>
+        </w:rPr>
+        <w:t>]</w:t>
+      </w:r>
+      <w:r>
+        <w:rPr>
+          <w:rFonts w:cstheme="minorHAnsi"/>
+          <w:b/>
+          <w:color w:val="000000"/>
+        </w:rPr>
+        <w:t xml:space="preserve"> </w:t>
+      </w:r>
+      <w:r>
+        <w:rPr>
+          <w:rFonts w:cstheme="minorHAnsi"/>
+          <w:color w:val="000000"/>
+        </w:rPr>
+        <w:t>Como se ha comentado con anterioridad, se ha utilizado un Script para el control del personaje diferente para cada uno de los personajes que hay ahora mismo en el juego. Para favorecer la reutilización, se va a pasar a modificar los Scripts para que los personajes respondan a un mismo Script. Para esto, se coge uno de los Scripts del movimiento de los personajes y donde esta los parámetros de espera de las corutinas de las acciones (que son lo único que difieren los Scripts), se van a parametrizar como variables públicas, de forma que al asignarse a cada personaje solo se tenga que poner el valor a dichas variables desde la interfaz que ofrece Unity para las variables públicas.</w:t>
+      </w:r>
+    </w:p>
+    <w:p>
+      <w:pPr>
+        <w:rPr>
+          <w:rFonts w:cstheme="minorHAnsi"/>
+          <w:color w:val="000000"/>
+        </w:rPr>
+      </w:pPr>
+    </w:p>
+    <w:p>
+      <w:pPr>
+        <w:rPr>
+          <w:rFonts w:cstheme="minorHAnsi"/>
+          <w:color w:val="000000"/>
+        </w:rPr>
+      </w:pPr>
+      <w:r>
+        <w:rPr>
+          <w:rFonts w:cstheme="minorHAnsi"/>
+          <w:color w:val="000000"/>
+        </w:rPr>
+        <w:t>(02-05-2019)</w:t>
+      </w:r>
+      <w:r>
+        <w:rPr>
+          <w:rFonts w:cstheme="minorHAnsi"/>
+          <w:b/>
+          <w:color w:val="000000"/>
+        </w:rPr>
+        <w:t>[</w:t>
+      </w:r>
+      <w:r>
+        <w:rPr>
+          <w:rFonts w:cstheme="minorHAnsi"/>
+          <w:b/>
+          <w:color w:val="000000"/>
+        </w:rPr>
+        <w:t>Camara suplementaria</w:t>
+      </w:r>
+      <w:r>
+        <w:rPr>
+          <w:rFonts w:cstheme="minorHAnsi"/>
+          <w:b/>
+          <w:color w:val="000000"/>
+        </w:rPr>
+        <w:t>]</w:t>
+      </w:r>
+      <w:r>
+        <w:rPr>
+          <w:rFonts w:cstheme="minorHAnsi"/>
+          <w:b/>
+          <w:color w:val="000000"/>
+        </w:rPr>
+        <w:t xml:space="preserve"> </w:t>
+      </w:r>
+      <w:r>
+        <w:rPr>
+          <w:rFonts w:cstheme="minorHAnsi"/>
+          <w:color w:val="000000"/>
+        </w:rPr>
+        <w:t>Para poder implementar el enemigo, primero se implementará un script para la cámara. En primera instancia, esta cámara simplemente seguirá al jugador con un pequeño smooth que ayudará a suavizar su movimiento. Este Script buscara el GameObject de la escena que contenga la etiqueta (tag) “Player” para utilizarla como objetivo. Estas etiquetas se aplican a los personajes en su invocación con ‘Instantiate(characterPrefab).gameObject.tag = “Player”’.</w:t>
+      </w:r>
+    </w:p>
+    <w:p>
+      <w:pPr>
+        <w:rPr>
+          <w:rFonts w:cstheme="minorHAnsi"/>
+          <w:color w:val="000000"/>
+        </w:rPr>
+      </w:pPr>
+    </w:p>
+    <w:p>
+      <w:pPr>
+        <w:rPr>
+          <w:rFonts w:cstheme="minorHAnsi"/>
+          <w:color w:val="000000"/>
+        </w:rPr>
+      </w:pPr>
+      <w:r>
+        <w:rPr>
+          <w:rFonts w:cstheme="minorHAnsi"/>
+          <w:color w:val="000000"/>
+        </w:rPr>
+        <w:lastRenderedPageBreak/>
+        <w:t>(02-05-2019)</w:t>
+      </w:r>
+      <w:r>
+        <w:rPr>
+          <w:rFonts w:cstheme="minorHAnsi"/>
+          <w:b/>
+          <w:color w:val="000000"/>
+        </w:rPr>
+        <w:t>[</w:t>
+      </w:r>
+      <w:r>
+        <w:rPr>
+          <w:rFonts w:cstheme="minorHAnsi"/>
+          <w:b/>
+          <w:color w:val="000000"/>
+        </w:rPr>
+        <w:t>Enemigo Tipo Zombie</w:t>
+      </w:r>
+      <w:r>
+        <w:rPr>
+          <w:rFonts w:cstheme="minorHAnsi"/>
+          <w:b/>
+          <w:color w:val="000000"/>
+        </w:rPr>
+        <w:t>]</w:t>
+      </w:r>
+      <w:r>
+        <w:rPr>
+          <w:rFonts w:cstheme="minorHAnsi"/>
+          <w:b/>
+          <w:color w:val="000000"/>
+        </w:rPr>
+        <w:t xml:space="preserve"> </w:t>
+      </w:r>
+      <w:r>
+        <w:rPr>
+          <w:rFonts w:cstheme="minorHAnsi"/>
+          <w:color w:val="000000"/>
+        </w:rPr>
+        <w:t>El enemigo contra el que vamos a luchar va a ser un zombie, para ello, se seguirán las explicaciones del video 3 que aparece en la bibliografía.</w:t>
+      </w:r>
+    </w:p>
+    <w:p>
+      <w:pPr>
+        <w:rPr>
+          <w:rFonts w:cstheme="minorHAnsi"/>
+          <w:color w:val="000000"/>
+        </w:rPr>
+      </w:pPr>
+      <w:r>
+        <w:rPr>
+          <w:rFonts w:cstheme="minorHAnsi"/>
+          <w:color w:val="000000"/>
+        </w:rPr>
+        <w:t>Como se puede observar en el video, el lenguaje que se utiliza para realizar el Script del enemigo es JavaScript, por lo que primero se debe “traducir” el Script a C#.</w:t>
+      </w:r>
+    </w:p>
+    <w:p>
+      <w:pPr>
+        <w:rPr>
+          <w:rFonts w:cstheme="minorHAnsi"/>
+          <w:color w:val="000000"/>
+        </w:rPr>
+      </w:pPr>
+      <w:r>
+        <w:rPr>
+          <w:rFonts w:cstheme="minorHAnsi"/>
+          <w:color w:val="000000"/>
+        </w:rPr>
+        <w:t xml:space="preserve">Tras esto, y ya siguiendo las explicaciones del </w:t>
+      </w:r>
+      <w:r>
+        <w:rPr>
+          <w:rFonts w:cstheme="minorHAnsi"/>
+          <w:color w:val="000000"/>
+        </w:rPr>
+        <w:t>video, se importa el modelado a la escena, y se le aplican componentes como el RigidBody o el Character Controller</w:t>
+      </w:r>
+      <w:r>
+        <w:rPr>
+          <w:rFonts w:cstheme="minorHAnsi"/>
+          <w:color w:val="000000"/>
+        </w:rPr>
+        <w:t>, y se ajustan al modelado</w:t>
+      </w:r>
+      <w:r>
+        <w:rPr>
+          <w:rFonts w:cstheme="minorHAnsi"/>
+          <w:color w:val="000000"/>
+        </w:rPr>
+        <w:t xml:space="preserve">. </w:t>
+      </w:r>
+    </w:p>
+    <w:p>
+      <w:pPr>
+        <w:rPr>
+          <w:rFonts w:cstheme="minorHAnsi"/>
+          <w:color w:val="000000"/>
+        </w:rPr>
+      </w:pPr>
+      <w:r>
+        <w:rPr>
+          <w:rFonts w:cstheme="minorHAnsi"/>
+          <w:color w:val="000000"/>
+        </w:rPr>
+        <w:t>Lo siguiente que se realizará, será el Animator conforme se explica en el video. Consta de 4 animaciones y 3 parámetros que se ajusta por el Script.</w:t>
+      </w:r>
+    </w:p>
+    <w:p>
+      <w:pPr>
+        <w:rPr>
+          <w:rFonts w:cstheme="minorHAnsi"/>
+          <w:color w:val="000000"/>
+        </w:rPr>
+      </w:pPr>
+      <w:r>
+        <w:rPr>
+          <w:rFonts w:cstheme="minorHAnsi"/>
+          <w:color w:val="000000"/>
+        </w:rPr>
+        <w:t>Por último, se modificarán determinados parámetros del NavMeshAgent, como la velocidad o la distancia de parado, para ajustarlas al comportamiento que queremos que tenga el zombie.</w:t>
+      </w:r>
+    </w:p>
+    <w:p>
+      <w:pPr>
+        <w:rPr>
+          <w:rFonts w:cstheme="minorHAnsi"/>
+          <w:color w:val="000000"/>
+        </w:rPr>
+      </w:pPr>
+      <w:r>
+        <w:rPr>
+          <w:rFonts w:cstheme="minorHAnsi"/>
+          <w:color w:val="000000"/>
+        </w:rPr>
+        <w:t>Para finalizar, tanto en el CharController como en el EnemyController (Script que lleva el zombie), se ha colocado el método HurtLife</w:t>
+      </w:r>
+      <w:r>
+        <w:rPr>
+          <w:rFonts w:cstheme="minorHAnsi"/>
+          <w:color w:val="000000"/>
+        </w:rPr>
+        <w:t>, que permite restar vida a los dos personajes. La vida es una variable de tipo entero que se puede modificar en la interfaz de Unity (es decir, es una variable pública en los Scripts). El daño que se quita con cada golpe del jugador también son variables que se pueden modificar en la Interfaz.</w:t>
+      </w:r>
+    </w:p>
+    <w:p>
+      <w:pPr>
+        <w:rPr>
+          <w:rFonts w:cstheme="minorHAnsi"/>
+          <w:color w:val="000000"/>
+        </w:rPr>
+      </w:pPr>
+    </w:p>
+    <w:p>
+      <w:pPr>
+        <w:rPr>
+          <w:rFonts w:cstheme="minorHAnsi"/>
+          <w:color w:val="000000"/>
+        </w:rPr>
+      </w:pPr>
+      <w:r>
+        <w:rPr>
+          <w:rFonts w:cstheme="minorHAnsi"/>
+          <w:color w:val="000000"/>
+        </w:rPr>
+        <w:t>(04-05-2019)</w:t>
+      </w:r>
+      <w:r>
+        <w:rPr>
+          <w:rFonts w:cstheme="minorHAnsi"/>
+          <w:b/>
+          <w:color w:val="000000"/>
+        </w:rPr>
+        <w:t>[</w:t>
+      </w:r>
+      <w:r>
+        <w:rPr>
+          <w:rFonts w:cstheme="minorHAnsi"/>
+          <w:b/>
+          <w:color w:val="000000"/>
+        </w:rPr>
+        <w:t>Enemigo Tipo Zombie</w:t>
+      </w:r>
+      <w:r>
+        <w:rPr>
+          <w:rFonts w:cstheme="minorHAnsi"/>
+          <w:b/>
+          <w:color w:val="000000"/>
+        </w:rPr>
+        <w:t>]</w:t>
+      </w:r>
+      <w:r>
+        <w:rPr>
+          <w:rFonts w:cstheme="minorHAnsi"/>
+          <w:color w:val="000000"/>
+        </w:rPr>
+        <w:t xml:space="preserve"> Para solucionar una </w:t>
+      </w:r>
+      <w:r>
+        <w:rPr>
+          <w:rFonts w:cstheme="minorHAnsi"/>
+          <w:color w:val="000000"/>
+        </w:rPr>
+        <w:t>los problemas que habían conque el jugador atravesase al personaje del zombie, se ha tenido que calcular la distancia del jugador al zombie y la dirección que llevaba el jugador respecto a la del zombie para poder evitar que el jugador atravesase el zombie. Este es el código que se utilizado para evitar este problema.</w:t>
+      </w:r>
+    </w:p>
+    <w:p>
+      <w:pPr>
+        <w:autoSpaceDE w:val="0"/>
+        <w:autoSpaceDN w:val="0"/>
+        <w:adjustRightInd w:val="0"/>
+        <w:spacing w:after="0" w:line="240" w:lineRule="auto"/>
+        <w:rPr>
+          <w:rFonts w:ascii="Consolas" w:hAnsi="Consolas" w:cs="Consolas"/>
+          <w:color w:val="000000"/>
+          <w:sz w:val="19"/>
+          <w:szCs w:val="19"/>
+          <w:lang w:val="ca-ES"/>
+        </w:rPr>
+      </w:pPr>
+      <w:r>
+        <w:rPr>
+          <w:rFonts w:ascii="Consolas" w:hAnsi="Consolas" w:cs="Consolas"/>
+          <w:color w:val="000000"/>
+          <w:sz w:val="19"/>
+          <w:szCs w:val="19"/>
+          <w:lang w:val="ca-ES"/>
+        </w:rPr>
+        <w:t xml:space="preserve">            distancia = Vector3.Distance(transform.position,enemy.transform.position);</w:t>
+      </w:r>
+    </w:p>
+    <w:p>
+      <w:pPr>
+        <w:autoSpaceDE w:val="0"/>
+        <w:autoSpaceDN w:val="0"/>
+        <w:adjustRightInd w:val="0"/>
+        <w:spacing w:after="0" w:line="240" w:lineRule="auto"/>
+        <w:rPr>
+          <w:rFonts w:ascii="Consolas" w:hAnsi="Consolas" w:cs="Consolas"/>
+          <w:color w:val="000000"/>
+          <w:sz w:val="19"/>
+          <w:szCs w:val="19"/>
+          <w:lang w:val="ca-ES"/>
+        </w:rPr>
+      </w:pPr>
+    </w:p>
+    <w:p>
+      <w:pPr>
+        <w:autoSpaceDE w:val="0"/>
+        <w:autoSpaceDN w:val="0"/>
+        <w:adjustRightInd w:val="0"/>
+        <w:spacing w:after="0" w:line="240" w:lineRule="auto"/>
+        <w:rPr>
+          <w:rFonts w:ascii="Consolas" w:hAnsi="Consolas" w:cs="Consolas"/>
+          <w:color w:val="000000"/>
+          <w:sz w:val="19"/>
+          <w:szCs w:val="19"/>
+          <w:lang w:val="ca-ES"/>
+        </w:rPr>
+      </w:pPr>
+      <w:r>
+        <w:rPr>
+          <w:rFonts w:ascii="Consolas" w:hAnsi="Consolas" w:cs="Consolas"/>
+          <w:color w:val="000000"/>
+          <w:sz w:val="19"/>
+          <w:szCs w:val="19"/>
+          <w:lang w:val="ca-ES"/>
+        </w:rPr>
+        <w:t xml:space="preserve">            Vector3 heading = enemy.transform.position - transform.position;</w:t>
+      </w:r>
+    </w:p>
+    <w:p>
+      <w:pPr>
+        <w:autoSpaceDE w:val="0"/>
+        <w:autoSpaceDN w:val="0"/>
+        <w:adjustRightInd w:val="0"/>
+        <w:spacing w:after="0" w:line="240" w:lineRule="auto"/>
+        <w:rPr>
+          <w:rFonts w:ascii="Consolas" w:hAnsi="Consolas" w:cs="Consolas"/>
+          <w:color w:val="000000"/>
+          <w:sz w:val="19"/>
+          <w:szCs w:val="19"/>
+          <w:lang w:val="ca-ES"/>
+        </w:rPr>
+      </w:pPr>
+      <w:r>
+        <w:rPr>
+          <w:rFonts w:ascii="Consolas" w:hAnsi="Consolas" w:cs="Consolas"/>
+          <w:color w:val="000000"/>
+          <w:sz w:val="19"/>
+          <w:szCs w:val="19"/>
+          <w:lang w:val="ca-ES"/>
+        </w:rPr>
+        <w:t xml:space="preserve">            </w:t>
+      </w:r>
+      <w:r>
+        <w:rPr>
+          <w:rFonts w:ascii="Consolas" w:hAnsi="Consolas" w:cs="Consolas"/>
+          <w:color w:val="0000FF"/>
+          <w:sz w:val="19"/>
+          <w:szCs w:val="19"/>
+          <w:lang w:val="ca-ES"/>
+        </w:rPr>
+        <w:t>float</w:t>
+      </w:r>
+      <w:r>
+        <w:rPr>
+          <w:rFonts w:ascii="Consolas" w:hAnsi="Consolas" w:cs="Consolas"/>
+          <w:color w:val="000000"/>
+          <w:sz w:val="19"/>
+          <w:szCs w:val="19"/>
+          <w:lang w:val="ca-ES"/>
+        </w:rPr>
+        <w:t xml:space="preserve"> distance = heading.magnitude;</w:t>
+      </w:r>
+    </w:p>
+    <w:p>
+      <w:pPr>
+        <w:rPr>
+          <w:rFonts w:ascii="Consolas" w:hAnsi="Consolas" w:cs="Consolas"/>
+          <w:color w:val="000000"/>
+          <w:sz w:val="19"/>
+          <w:szCs w:val="19"/>
+          <w:lang w:val="ca-ES"/>
+        </w:rPr>
+      </w:pPr>
+      <w:r>
+        <w:rPr>
+          <w:rFonts w:ascii="Consolas" w:hAnsi="Consolas" w:cs="Consolas"/>
+          <w:color w:val="000000"/>
+          <w:sz w:val="19"/>
+          <w:szCs w:val="19"/>
+          <w:lang w:val="ca-ES"/>
+        </w:rPr>
+        <w:t xml:space="preserve">            Vector3 direction = heading / distance;</w:t>
+      </w:r>
+    </w:p>
+    <w:p>
+      <w:pPr>
+        <w:rPr>
+          <w:rFonts w:ascii="Consolas" w:hAnsi="Consolas" w:cs="Consolas"/>
+          <w:color w:val="000000"/>
+          <w:sz w:val="19"/>
+          <w:szCs w:val="19"/>
+          <w:lang w:val="ca-ES"/>
+        </w:rPr>
+      </w:pPr>
+      <w:r>
+        <w:rPr>
+          <w:rFonts w:ascii="Consolas" w:hAnsi="Consolas" w:cs="Consolas"/>
+          <w:color w:val="000000"/>
+          <w:sz w:val="19"/>
+          <w:szCs w:val="19"/>
+          <w:lang w:val="ca-ES"/>
+        </w:rPr>
+        <w:tab/>
+      </w:r>
+      <w:r>
+        <w:rPr>
+          <w:rFonts w:ascii="Consolas" w:hAnsi="Consolas" w:cs="Consolas"/>
+          <w:color w:val="000000"/>
+          <w:sz w:val="19"/>
+          <w:szCs w:val="19"/>
+          <w:lang w:val="ca-ES"/>
+        </w:rPr>
+        <w:tab/>
+        <w:t>...</w:t>
+      </w:r>
+    </w:p>
+    <w:p>
+      <w:pPr>
+        <w:rPr>
+          <w:rFonts w:ascii="Consolas" w:hAnsi="Consolas" w:cs="Consolas"/>
+          <w:color w:val="000000"/>
+          <w:sz w:val="19"/>
+          <w:szCs w:val="19"/>
+          <w:lang w:val="ca-ES"/>
+        </w:rPr>
+      </w:pPr>
+      <w:r>
+        <w:rPr>
+          <w:rFonts w:ascii="Consolas" w:hAnsi="Consolas" w:cs="Consolas"/>
+          <w:color w:val="0000FF"/>
+          <w:sz w:val="19"/>
+          <w:szCs w:val="19"/>
+          <w:lang w:val="ca-ES"/>
+        </w:rPr>
+        <w:t>if</w:t>
+      </w:r>
+      <w:r>
+        <w:rPr>
+          <w:rFonts w:ascii="Consolas" w:hAnsi="Consolas" w:cs="Consolas"/>
+          <w:color w:val="000000"/>
+          <w:sz w:val="19"/>
+          <w:szCs w:val="19"/>
+          <w:lang w:val="ca-ES"/>
+        </w:rPr>
+        <w:t xml:space="preserve"> (horInput != 0 &amp;&amp; !(Mathf.Sign(horInput) == Mathf.Sign(direction.x)  &amp;&amp; distancia &lt;= 1f))//Para que se pueda mover el personaje</w:t>
+      </w:r>
+    </w:p>
+    <w:p>
+      <w:pPr>
+        <w:rPr>
+          <w:rFonts w:ascii="Consolas" w:hAnsi="Consolas" w:cs="Consolas"/>
+          <w:color w:val="000000"/>
+          <w:sz w:val="19"/>
+          <w:szCs w:val="19"/>
+          <w:lang w:val="ca-ES"/>
+        </w:rPr>
+      </w:pPr>
+    </w:p>
+    <w:p>
+      <w:pPr>
+        <w:jc w:val="both"/>
+        <w:rPr>
+          <w:rFonts w:cstheme="minorHAnsi"/>
+          <w:color w:val="000000"/>
+        </w:rPr>
+      </w:pPr>
+      <w:r>
+        <w:rPr>
+          <w:rFonts w:cstheme="minorHAnsi"/>
+          <w:color w:val="000000"/>
+        </w:rPr>
+        <w:t>Aparte de lo explicado anteriormente, se le ha aplicado al zombi un Quaternion.LookRotation</w:t>
+      </w:r>
+      <w:r>
+        <w:rPr>
+          <w:rFonts w:cstheme="minorHAnsi"/>
+          <w:color w:val="000000"/>
+        </w:rPr>
+        <w:t>(direction),</w:t>
+      </w:r>
+      <w:r>
+        <w:rPr>
+          <w:rFonts w:cstheme="minorHAnsi"/>
+          <w:color w:val="000000"/>
+        </w:rPr>
+        <w:t xml:space="preserve"> con el mismo cálculo de “direction” que hemos aplicado al jugador</w:t>
+      </w:r>
+      <w:r>
+        <w:rPr>
+          <w:rFonts w:cstheme="minorHAnsi"/>
+          <w:color w:val="000000"/>
+        </w:rPr>
+        <w:t>, para que gire de forma similar a la del jugador y gane tiempo respecto al giro natural.</w:t>
+      </w:r>
+    </w:p>
+    <w:p>
+      <w:pPr>
+        <w:rPr>
+          <w:rFonts w:cstheme="minorHAnsi"/>
+          <w:color w:val="000000"/>
+        </w:rPr>
+      </w:pPr>
+      <w:r>
+        <w:rPr>
+          <w:rFonts w:cstheme="minorHAnsi"/>
+          <w:color w:val="000000"/>
+        </w:rPr>
+        <w:t>Finalmente, se le aplican a los personajes una animación de muerte para el caso de que el zombie gane, y una animación de victoria tanto a ellos como al zombie.</w:t>
+      </w:r>
+    </w:p>
+    <w:p>
+      <w:pPr>
+        <w:rPr>
+          <w:rFonts w:cstheme="minorHAnsi"/>
+          <w:color w:val="000000"/>
+        </w:rPr>
+      </w:pPr>
+    </w:p>
+    <w:p>
+      <w:pPr>
+        <w:rPr>
+          <w:rFonts w:cstheme="minorHAnsi"/>
+          <w:color w:val="000000"/>
+        </w:rPr>
+      </w:pPr>
+      <w:r>
+        <w:rPr>
+          <w:rFonts w:cstheme="minorHAnsi"/>
+          <w:color w:val="000000"/>
+        </w:rPr>
+        <w:t>(04-05-2019)</w:t>
+      </w:r>
+      <w:r>
+        <w:rPr>
+          <w:rFonts w:cstheme="minorHAnsi"/>
+          <w:b/>
+          <w:color w:val="000000"/>
+        </w:rPr>
+        <w:t>[</w:t>
+      </w:r>
+      <w:r>
+        <w:rPr>
+          <w:rFonts w:cstheme="minorHAnsi"/>
+          <w:b/>
+          <w:color w:val="000000"/>
+        </w:rPr>
+        <w:t>UI Vida</w:t>
+      </w:r>
+      <w:r>
+        <w:rPr>
+          <w:rFonts w:cstheme="minorHAnsi"/>
+          <w:b/>
+          <w:color w:val="000000"/>
+        </w:rPr>
+        <w:t>]</w:t>
+      </w:r>
+      <w:r>
+        <w:rPr>
+          <w:rFonts w:cstheme="minorHAnsi"/>
+          <w:b/>
+          <w:color w:val="000000"/>
+        </w:rPr>
+        <w:t xml:space="preserve"> </w:t>
+      </w:r>
+      <w:r>
+        <w:rPr>
+          <w:rFonts w:cstheme="minorHAnsi"/>
+          <w:color w:val="000000"/>
+        </w:rPr>
+        <w:t xml:space="preserve">Tras introducir el primero de los personajes enemigos, queda introducir un sistema que haga visible la vida tanto del jugador como la del enemigo. </w:t>
+      </w:r>
+      <w:r>
+        <w:rPr>
+          <w:rFonts w:cstheme="minorHAnsi"/>
+          <w:color w:val="000000"/>
+        </w:rPr>
+        <w:t>Para ello se utilizará dos ScrollBar y mediante el Script que controla la interfaz del usuario, configuraremos las barras de vida obteniendo los parámetros de vida de los Scripts CharController y EnemyController de los GameObjects que tenga los tag “Player” y “Enemy” en la escena.</w:t>
+      </w:r>
+    </w:p>
+    <w:p>
+      <w:pPr>
+        <w:rPr>
+          <w:rFonts w:cstheme="minorHAnsi"/>
+          <w:color w:val="000000"/>
+        </w:rPr>
+      </w:pPr>
+      <w:r>
+        <w:rPr>
+          <w:rFonts w:cstheme="minorHAnsi"/>
+          <w:color w:val="000000"/>
+        </w:rPr>
+        <w:lastRenderedPageBreak/>
+        <w:t>La configuración de las barras de vida simplemente son dos fracciones de la forma: Vida Restante / Vida total.</w:t>
+      </w:r>
       <w:bookmarkStart w:id="0" w:name="_GoBack"/>
       <w:bookmarkEnd w:id="0"/>
     </w:p>
@@ -8159,155 +9007,6 @@
         <w:rPr>
           <w:rFonts w:cstheme="minorHAnsi"/>
           <w:color w:val="000000"/>
-          <w:u w:val="single"/>
-        </w:rPr>
-      </w:pPr>
-      <w:r>
-        <w:rPr>
-          <w:rFonts w:cstheme="minorHAnsi"/>
-          <w:color w:val="000000"/>
-        </w:rPr>
-        <w:t>Luego, para in</w:t>
-      </w:r>
-      <w:r>
-        <w:rPr>
-          <w:rFonts w:cstheme="minorHAnsi"/>
-          <w:color w:val="000000"/>
-        </w:rPr>
-        <w:t>c</w:t>
-      </w:r>
-      <w:r>
-        <w:rPr>
-          <w:rFonts w:cstheme="minorHAnsi"/>
-          <w:color w:val="000000"/>
-        </w:rPr>
-        <w:t xml:space="preserve">luirla en el resto del juego, se ha sustituido una de las </w:t>
-      </w:r>
-      <w:r>
-        <w:rPr>
-          <w:rFonts w:cstheme="minorHAnsi"/>
-          <w:color w:val="000000"/>
-        </w:rPr>
-        <w:t>c</w:t>
-      </w:r>
-      <w:r>
-        <w:rPr>
-          <w:rFonts w:cstheme="minorHAnsi"/>
-          <w:color w:val="000000"/>
-        </w:rPr>
-        <w:t>apsulas del menú de sele</w:t>
-      </w:r>
-      <w:r>
-        <w:rPr>
-          <w:rFonts w:cstheme="minorHAnsi"/>
-          <w:color w:val="000000"/>
-        </w:rPr>
-        <w:t>cc</w:t>
-      </w:r>
-      <w:r>
-        <w:rPr>
-          <w:rFonts w:cstheme="minorHAnsi"/>
-          <w:color w:val="000000"/>
-        </w:rPr>
-        <w:t>ión, por el modelo de Atenea, modifi</w:t>
-      </w:r>
-      <w:r>
-        <w:rPr>
-          <w:rFonts w:cstheme="minorHAnsi"/>
-          <w:color w:val="000000"/>
-        </w:rPr>
-        <w:t>c</w:t>
-      </w:r>
-      <w:r>
-        <w:rPr>
-          <w:rFonts w:cstheme="minorHAnsi"/>
-          <w:color w:val="000000"/>
-        </w:rPr>
-        <w:t>ando los s</w:t>
-      </w:r>
-      <w:r>
-        <w:rPr>
-          <w:rFonts w:cstheme="minorHAnsi"/>
-          <w:color w:val="000000"/>
-        </w:rPr>
-        <w:t>c</w:t>
-      </w:r>
-      <w:r>
-        <w:rPr>
-          <w:rFonts w:cstheme="minorHAnsi"/>
-          <w:color w:val="000000"/>
-        </w:rPr>
-        <w:t>ripts para que apa</w:t>
-      </w:r>
-      <w:r>
-        <w:rPr>
-          <w:rFonts w:cstheme="minorHAnsi"/>
-          <w:color w:val="000000"/>
-        </w:rPr>
-        <w:t>rez</w:t>
-      </w:r>
-      <w:r>
-        <w:rPr>
-          <w:rFonts w:cstheme="minorHAnsi"/>
-          <w:color w:val="000000"/>
-        </w:rPr>
-        <w:t>c</w:t>
-      </w:r>
-      <w:r>
-        <w:rPr>
-          <w:rFonts w:cstheme="minorHAnsi"/>
-          <w:color w:val="000000"/>
-        </w:rPr>
-        <w:t>a su nombre en el menú de sele</w:t>
-      </w:r>
-      <w:r>
-        <w:rPr>
-          <w:rFonts w:cstheme="minorHAnsi"/>
-          <w:color w:val="000000"/>
-        </w:rPr>
-        <w:t>cc</w:t>
-      </w:r>
-      <w:r>
-        <w:rPr>
-          <w:rFonts w:cstheme="minorHAnsi"/>
-          <w:color w:val="000000"/>
-        </w:rPr>
-        <w:t>ión y en el juego. Se ha seguido para este paso, el mismo pro</w:t>
-      </w:r>
-      <w:r>
-        <w:rPr>
-          <w:rFonts w:cstheme="minorHAnsi"/>
-          <w:color w:val="000000"/>
-        </w:rPr>
-        <w:t>c</w:t>
-      </w:r>
-      <w:r>
-        <w:rPr>
-          <w:rFonts w:cstheme="minorHAnsi"/>
-          <w:color w:val="000000"/>
-        </w:rPr>
-        <w:t xml:space="preserve">edimiento que se utilizó </w:t>
-      </w:r>
-      <w:r>
-        <w:rPr>
-          <w:rFonts w:cstheme="minorHAnsi"/>
-          <w:color w:val="000000"/>
-        </w:rPr>
-        <w:t>c</w:t>
-      </w:r>
-      <w:r>
-        <w:rPr>
-          <w:rFonts w:cstheme="minorHAnsi"/>
-          <w:color w:val="000000"/>
-        </w:rPr>
-        <w:t>on Ethan.</w:t>
-      </w:r>
-    </w:p>
-    <w:p>
-      <w:pPr>
-        <w:rPr>
-          <w:rFonts w:cstheme="minorHAnsi"/>
-          <w:color w:val="000000"/>
         </w:rPr>
       </w:pPr>
       <w:r>
@@ -8428,7 +9127,13 @@
         <w:t xml:space="preserve">Video 1: </w:t>
       </w:r>
       <w:r>
-        <w:t xml:space="preserve">Aprende Unity 3D – Crea tu Main Menu - UI: </w:t>
+        <w:t>Aprende Un</w:t>
+      </w:r>
+      <w:r>
+        <w:t>ity 3D – Crea tu Main Menu – UI,</w:t>
+      </w:r>
+      <w:r>
+        <w:t xml:space="preserve"> </w:t>
       </w:r>
       <w:hyperlink r:id="rId10" w:history="1">
         <w:r>
@@ -8445,8 +9150,9 @@
         <w:shd w:val="clear" w:color="auto" w:fill="FFFFFF"/>
         <w:spacing w:before="0"/>
         <w:rPr>
+          <w:rStyle w:val="Hipervnculo"/>
           <w:rFonts w:asciiTheme="minorHAnsi" w:hAnsiTheme="minorHAnsi" w:cstheme="minorHAnsi"/>
-          <w:color w:val="auto"/>
+          <w:bCs/>
           <w:sz w:val="22"/>
         </w:rPr>
       </w:pPr>
@@ -8476,7 +9182,7 @@
           <w:color w:val="auto"/>
           <w:sz w:val="22"/>
         </w:rPr>
-        <w:t xml:space="preserve">: </w:t>
+        <w:t xml:space="preserve">, </w:t>
       </w:r>
       <w:hyperlink r:id="rId11" w:history="1">
         <w:r>
@@ -8487,6 +9193,25 @@
             <w:sz w:val="22"/>
           </w:rPr>
           <w:t>https://youtu.be/kjRc9bq7_AU</w:t>
+        </w:r>
+      </w:hyperlink>
+    </w:p>
+    <w:p>
+      <w:r>
+        <w:t xml:space="preserve">Video 3: </w:t>
+      </w:r>
+      <w:r>
+        <w:t>Unity5 - Crear enemigo tipo zombie</w:t>
+      </w:r>
+      <w:r>
+        <w:t xml:space="preserve">, </w:t>
+      </w:r>
+      <w:hyperlink r:id="rId12" w:history="1">
+        <w:r>
+          <w:rPr>
+            <w:rStyle w:val="Hipervnculo"/>
+          </w:rPr>
+          <w:t>https://youtu.be/MAj1Tp4umdI</w:t>
         </w:r>
       </w:hyperlink>
     </w:p>
@@ -9306,6 +10031,13 @@
     <w:pitch w:val="variable"/>
     <w:sig w:usb0="20000007" w:usb1="00000000" w:usb2="00000000" w:usb3="00000000" w:csb0="00000193" w:csb1="00000000"/>
   </w:font>
+  <w:font w:name="Consolas">
+    <w:panose1 w:val="020B0609020204030204"/>
+    <w:charset w:val="00"/>
+    <w:family w:val="modern"/>
+    <w:pitch w:val="fixed"/>
+    <w:sig w:usb0="E00006FF" w:usb1="0000FCFF" w:usb2="00000001" w:usb3="00000000" w:csb0="0000019F" w:csb1="00000000"/>
+  </w:font>
 </w:fonts>
 </file>
 
@@ -9329,11 +10061,14 @@
     <w:rsid w:val="0009633A"/>
     <w:rsid w:val="001D3A14"/>
     <w:rsid w:val="004171A9"/>
+    <w:rsid w:val="00446227"/>
     <w:rsid w:val="00485B43"/>
     <w:rsid w:val="004B5D0E"/>
     <w:rsid w:val="004F2FAD"/>
     <w:rsid w:val="005F5343"/>
+    <w:rsid w:val="0071233B"/>
     <w:rsid w:val="007F4CC7"/>
+    <w:rsid w:val="008D4CAF"/>
     <w:rsid w:val="008F2B3F"/>
     <w:rsid w:val="009F3D63"/>
     <w:rsid w:val="00A02A50"/>
@@ -10088,7 +10823,7 @@
 </file>
 
 <file path=customXml/itemProps2.xml><?xml version="1.0" encoding="utf-8"?>
-<ds:datastoreItem xmlns:ds="http://schemas.openxmlformats.org/officeDocument/2006/customXml" ds:itemID="{6AF25A3C-B2F4-48F5-B672-88FEA40E0FAC}">
+<ds:datastoreItem xmlns:ds="http://schemas.openxmlformats.org/officeDocument/2006/customXml" ds:itemID="{4973AA9D-A7BD-4F42-BB65-9500319A29A3}">
   <ds:schemaRefs>
     <ds:schemaRef ds:uri="http://schemas.openxmlformats.org/officeDocument/2006/bibliography"/>
   </ds:schemaRefs>

</xml_diff>

<commit_message>
Only one sound for players
</commit_message>
<xml_diff>
--- a/Trabajo de fin de grado.docx
+++ b/Trabajo de fin de grado.docx
@@ -13621,7 +13621,21 @@
           <w:rFonts w:cstheme="minorHAnsi"/>
           <w:color w:val="000000"/>
         </w:rPr>
-        <w:t xml:space="preserve">*Queda cambiar el sonido del </w:t>
+        <w:t xml:space="preserve">*Queda </w:t>
+      </w:r>
+      <w:r>
+        <w:rPr>
+          <w:rFonts w:cstheme="minorHAnsi"/>
+          <w:color w:val="000000"/>
+        </w:rPr>
+        <w:t>plantearse</w:t>
+      </w:r>
+      <w:r>
+        <w:rPr>
+          <w:rFonts w:cstheme="minorHAnsi"/>
+          <w:color w:val="000000"/>
+        </w:rPr>
+        <w:t xml:space="preserve"> el sonido del </w:t>
       </w:r>
       <w:proofErr w:type="spellStart"/>
       <w:r>
@@ -13639,8 +13653,6 @@
         </w:rPr>
         <w:t>*</w:t>
       </w:r>
-      <w:bookmarkStart w:id="0" w:name="_GoBack"/>
-      <w:bookmarkEnd w:id="0"/>
     </w:p>
     <w:p>
       <w:pPr>
@@ -13662,15 +13674,7 @@
           <w:rFonts w:cstheme="minorHAnsi"/>
           <w:color w:val="000000"/>
         </w:rPr>
-        <w:t>(07-05-</w:t>
-      </w:r>
-      <w:proofErr w:type="gramStart"/>
-      <w:r>
-        <w:rPr>
-          <w:rFonts w:cstheme="minorHAnsi"/>
-          <w:color w:val="000000"/>
-        </w:rPr>
-        <w:t>2019)</w:t>
+        <w:t>(07-05-2019)</w:t>
       </w:r>
       <w:r>
         <w:rPr>
@@ -13680,7 +13684,6 @@
         </w:rPr>
         <w:t>[</w:t>
       </w:r>
-      <w:proofErr w:type="gramEnd"/>
       <w:r>
         <w:rPr>
           <w:rFonts w:cstheme="minorHAnsi"/>
@@ -13697,6 +13700,23 @@
         </w:rPr>
         <w:t>]</w:t>
       </w:r>
+      <w:r>
+        <w:rPr>
+          <w:rFonts w:cstheme="minorHAnsi"/>
+          <w:b/>
+          <w:color w:val="000000"/>
+        </w:rPr>
+        <w:t xml:space="preserve"> </w:t>
+      </w:r>
+      <w:r>
+        <w:rPr>
+          <w:rFonts w:cstheme="minorHAnsi"/>
+          <w:color w:val="000000"/>
+        </w:rPr>
+        <w:t>*Queda redactar esta parte*</w:t>
+      </w:r>
+      <w:bookmarkStart w:id="0" w:name="_GoBack"/>
+      <w:bookmarkEnd w:id="0"/>
     </w:p>
     <w:p>
       <w:pPr>
@@ -14831,6 +14851,7 @@
     <w:rsid w:val="000174BF"/>
     <w:rsid w:val="0009633A"/>
     <w:rsid w:val="001D3A14"/>
+    <w:rsid w:val="00204DFD"/>
     <w:rsid w:val="004171A9"/>
     <w:rsid w:val="00446227"/>
     <w:rsid w:val="0046123C"/>
@@ -14849,7 +14870,6 @@
     <w:rsid w:val="00A02A50"/>
     <w:rsid w:val="00A03855"/>
     <w:rsid w:val="00A46BF7"/>
-    <w:rsid w:val="00A76565"/>
     <w:rsid w:val="00EB4045"/>
     <w:rsid w:val="00F02E5B"/>
     <w:rsid w:val="00F116BB"/>
@@ -15600,7 +15620,7 @@
 </file>
 
 <file path=customXml/itemProps2.xml><?xml version="1.0" encoding="utf-8"?>
-<ds:datastoreItem xmlns:ds="http://schemas.openxmlformats.org/officeDocument/2006/customXml" ds:itemID="{7116AE96-6829-4B7E-9652-C878088F4420}">
+<ds:datastoreItem xmlns:ds="http://schemas.openxmlformats.org/officeDocument/2006/customXml" ds:itemID="{CB899CC9-3235-49F5-8DD6-C69D8C8A4235}">
   <ds:schemaRefs>
     <ds:schemaRef ds:uri="http://schemas.openxmlformats.org/officeDocument/2006/bibliography"/>
   </ds:schemaRefs>

</xml_diff>

<commit_message>
Controls and Characters Scene with Parameters of characters
</commit_message>
<xml_diff>
--- a/Trabajo de fin de grado.docx
+++ b/Trabajo de fin de grado.docx
@@ -9773,7 +9773,6 @@
         <w:rPr>
           <w:rFonts w:cstheme="minorHAnsi"/>
           <w:color w:val="000000"/>
-          <w:u w:val="single"/>
         </w:rPr>
       </w:pPr>
       <w:r>
@@ -9841,17 +9840,235 @@
           <w:rFonts w:cstheme="minorHAnsi"/>
           <w:color w:val="000000"/>
         </w:rPr>
-        <w:t xml:space="preserve"> A su vez, los las corutinas que realizan los golpes, deben de pararse utilizando StopCoroutine(IEnumerator)</w:t>
-      </w:r>
-      <w:r>
-        <w:rPr>
-          <w:rFonts w:cstheme="minorHAnsi"/>
-          <w:color w:val="000000"/>
-        </w:rPr>
-        <w:t>.</w:t>
+        <w:t xml:space="preserve"> El semáforo solo se devuelve a false, en caso de que “golpe” sea false, de esta forma, se evita que haya descuadre entre animaciones.</w:t>
+      </w:r>
+    </w:p>
+    <w:p>
+      <w:pPr>
+        <w:rPr>
+          <w:rFonts w:cstheme="minorHAnsi"/>
+          <w:color w:val="000000"/>
+        </w:rPr>
+      </w:pPr>
+    </w:p>
+    <w:p>
+      <w:pPr>
+        <w:rPr>
+          <w:rFonts w:cstheme="minorHAnsi"/>
+          <w:color w:val="000000"/>
+        </w:rPr>
+      </w:pPr>
+      <w:r>
+        <w:rPr>
+          <w:rFonts w:cstheme="minorHAnsi"/>
+          <w:color w:val="000000"/>
+        </w:rPr>
+        <w:t>(0</w:t>
+      </w:r>
+      <w:r>
+        <w:rPr>
+          <w:rFonts w:cstheme="minorHAnsi"/>
+          <w:color w:val="000000"/>
+        </w:rPr>
+        <w:t>8</w:t>
+      </w:r>
+      <w:r>
+        <w:rPr>
+          <w:rFonts w:cstheme="minorHAnsi"/>
+          <w:color w:val="000000"/>
+        </w:rPr>
+        <w:t>-05-2019)</w:t>
+      </w:r>
+      <w:r>
+        <w:rPr>
+          <w:rFonts w:cstheme="minorHAnsi"/>
+          <w:b/>
+          <w:color w:val="000000"/>
+        </w:rPr>
+        <w:t>[</w:t>
+      </w:r>
+      <w:r>
+        <w:rPr>
+          <w:rFonts w:cstheme="minorHAnsi"/>
+          <w:b/>
+          <w:color w:val="000000"/>
+        </w:rPr>
+        <w:t>Panel de Controles</w:t>
+      </w:r>
+      <w:r>
+        <w:rPr>
+          <w:rFonts w:cstheme="minorHAnsi"/>
+          <w:b/>
+          <w:color w:val="000000"/>
+        </w:rPr>
+        <w:t>]</w:t>
+      </w:r>
+      <w:r>
+        <w:rPr>
+          <w:rFonts w:cstheme="minorHAnsi"/>
+          <w:b/>
+          <w:color w:val="000000"/>
+        </w:rPr>
+        <w:t xml:space="preserve"> </w:t>
+      </w:r>
+      <w:r>
+        <w:rPr>
+          <w:rFonts w:cstheme="minorHAnsi"/>
+          <w:color w:val="000000"/>
+        </w:rPr>
+        <w:t>Tanto en el MainMenu como en la GameScene, se pueden consultar los controles del juego. Para ello, se crea un panel, que se activa y desactiva según la interacción del usuario. Esto se puede realizar gracias al Script ControlsPopUp, cuyos métodos Open() y Close() se han asignado a los botones correspondientes.</w:t>
+      </w:r>
+    </w:p>
+    <w:p>
+      <w:pPr>
+        <w:rPr>
+          <w:rFonts w:cstheme="minorHAnsi"/>
+          <w:color w:val="000000"/>
+        </w:rPr>
+      </w:pPr>
+    </w:p>
+    <w:p>
+      <w:pPr>
+        <w:rPr>
+          <w:rFonts w:cstheme="minorHAnsi"/>
+          <w:color w:val="000000"/>
+        </w:rPr>
+      </w:pPr>
+      <w:r>
+        <w:rPr>
+          <w:rFonts w:cstheme="minorHAnsi"/>
+          <w:color w:val="000000"/>
+        </w:rPr>
+        <w:t>(0</w:t>
+      </w:r>
+      <w:r>
+        <w:rPr>
+          <w:rFonts w:cstheme="minorHAnsi"/>
+          <w:color w:val="000000"/>
+        </w:rPr>
+        <w:t>8</w:t>
+      </w:r>
+      <w:r>
+        <w:rPr>
+          <w:rFonts w:cstheme="minorHAnsi"/>
+          <w:color w:val="000000"/>
+        </w:rPr>
+        <w:t>-05</w:t>
       </w:r>
       <w:bookmarkStart w:id="0" w:name="_GoBack"/>
       <w:bookmarkEnd w:id="0"/>
+      <w:r>
+        <w:rPr>
+          <w:rFonts w:cstheme="minorHAnsi"/>
+          <w:color w:val="000000"/>
+        </w:rPr>
+        <w:t>-2019)</w:t>
+      </w:r>
+      <w:r>
+        <w:rPr>
+          <w:rFonts w:cstheme="minorHAnsi"/>
+          <w:b/>
+          <w:color w:val="000000"/>
+        </w:rPr>
+        <w:t>[</w:t>
+      </w:r>
+      <w:r>
+        <w:rPr>
+          <w:rFonts w:cstheme="minorHAnsi"/>
+          <w:b/>
+          <w:color w:val="000000"/>
+        </w:rPr>
+        <w:t>Escena Characters y visualización de parámetros de los personajes</w:t>
+      </w:r>
+      <w:r>
+        <w:rPr>
+          <w:rFonts w:cstheme="minorHAnsi"/>
+          <w:b/>
+          <w:color w:val="000000"/>
+        </w:rPr>
+        <w:t>]</w:t>
+      </w:r>
+      <w:r>
+        <w:rPr>
+          <w:rFonts w:cstheme="minorHAnsi"/>
+          <w:b/>
+          <w:color w:val="000000"/>
+        </w:rPr>
+        <w:t xml:space="preserve"> </w:t>
+      </w:r>
+      <w:r>
+        <w:rPr>
+          <w:rFonts w:cstheme="minorHAnsi"/>
+          <w:color w:val="000000"/>
+        </w:rPr>
+        <w:t xml:space="preserve">Para ayudar al usuario a elegir entre los tres personajes jugables, tanto en el menú de selección como en la escena Characters( copia de SelectCharacters con el botón de Select inhabilitado), accesible desde el menú principal, cuando se está visualizando en primer plano un personaje, se verán 3 parámetros del  personajes: Vida, Fuerza y Velocidad. </w:t>
+      </w:r>
+      <w:r>
+        <w:rPr>
+          <w:rFonts w:cstheme="minorHAnsi"/>
+          <w:color w:val="000000"/>
+        </w:rPr>
+        <w:t>La vida</w:t>
+      </w:r>
+      <w:r>
+        <w:rPr>
+          <w:rFonts w:cstheme="minorHAnsi"/>
+          <w:color w:val="000000"/>
+        </w:rPr>
+        <w:t xml:space="preserve"> se </w:t>
+      </w:r>
+      <w:r>
+        <w:rPr>
+          <w:rFonts w:cstheme="minorHAnsi"/>
+          <w:color w:val="000000"/>
+        </w:rPr>
+        <w:t>obtendrá</w:t>
+      </w:r>
+      <w:r>
+        <w:rPr>
+          <w:rFonts w:cstheme="minorHAnsi"/>
+          <w:color w:val="000000"/>
+        </w:rPr>
+        <w:t xml:space="preserve"> directamente de Script CharController del personaje, mientras que la fuerza, será la media de los 4</w:t>
+      </w:r>
+      <w:r>
+        <w:rPr>
+          <w:rFonts w:cstheme="minorHAnsi"/>
+          <w:color w:val="000000"/>
+        </w:rPr>
+        <w:t xml:space="preserve"> ataques que pos</w:t>
+      </w:r>
+      <w:r>
+        <w:rPr>
+          <w:rFonts w:cstheme="minorHAnsi"/>
+          <w:color w:val="000000"/>
+        </w:rPr>
+        <w:t xml:space="preserve">ee el personaje, y la velocidad, corresponde a la siguiente formula: </w:t>
+      </w:r>
+      <w:r>
+        <w:rPr>
+          <w:rFonts w:cstheme="minorHAnsi"/>
+          <w:b/>
+          <w:color w:val="000000"/>
+        </w:rPr>
+        <w:t>100-(Jtime+Ktime+Utime+Itime)*10</w:t>
+      </w:r>
+      <w:r>
+        <w:rPr>
+          <w:rFonts w:cstheme="minorHAnsi"/>
+          <w:color w:val="000000"/>
+        </w:rPr>
+        <w:t>; es decir, se le resta a 100 (para tener un valor valorado como máximo en 100), la suma de los tiempos de cada ataque, multiplicado por 10.</w:t>
+      </w:r>
+    </w:p>
+    <w:p>
+      <w:pPr>
+        <w:rPr>
+          <w:rFonts w:cstheme="minorHAnsi"/>
+          <w:color w:val="000000"/>
+          <w:u w:val="single"/>
+        </w:rPr>
+      </w:pPr>
     </w:p>
     <w:p>
       <w:pPr>
@@ -10643,6 +10860,7 @@
   <w:style w:type="character" w:default="1" w:styleId="Fuentedeprrafopredeter">
     <w:name w:val="Default Paragraph Font"/>
     <w:uiPriority w:val="1"/>
+    <w:semiHidden/>
     <w:unhideWhenUsed/>
   </w:style>
   <w:style w:type="table" w:default="1" w:styleId="Tablanormal">
@@ -10944,6 +11162,7 @@
     <w:rsid w:val="004B5D0E"/>
     <w:rsid w:val="004F2FAD"/>
     <w:rsid w:val="005F5343"/>
+    <w:rsid w:val="00704CAE"/>
     <w:rsid w:val="0071233B"/>
     <w:rsid w:val="00790DE2"/>
     <w:rsid w:val="007B6E3D"/>
@@ -11706,7 +11925,7 @@
 </file>
 
 <file path=customXml/itemProps2.xml><?xml version="1.0" encoding="utf-8"?>
-<ds:datastoreItem xmlns:ds="http://schemas.openxmlformats.org/officeDocument/2006/customXml" ds:itemID="{D97CA476-3087-4BEA-A924-42E04A1F5FBE}">
+<ds:datastoreItem xmlns:ds="http://schemas.openxmlformats.org/officeDocument/2006/customXml" ds:itemID="{5BECF373-23AE-45F0-939C-242019A16C81}">
   <ds:schemaRefs>
     <ds:schemaRef ds:uri="http://schemas.openxmlformats.org/officeDocument/2006/bibliography"/>
   </ds:schemaRefs>

</xml_diff>

<commit_message>
Final Version 3.0!!! First Beta Problem Solved
</commit_message>
<xml_diff>
--- a/Trabajo de fin de grado.docx
+++ b/Trabajo de fin de grado.docx
@@ -9806,7 +9806,7 @@
           <w:color w:val="000000"/>
         </w:rPr>
         <w:pict>
-          <v:shape id="_x0000_i1026" type="#_x0000_t75" style="width:1in;height:1in">
+          <v:shape id="_x0000_i1026" type="#_x0000_t75" style="width:72.1pt;height:72.1pt">
             <v:imagedata r:id="rId11" o:title="volumenOff"/>
           </v:shape>
         </w:pict>
@@ -9817,7 +9817,7 @@
           <w:color w:val="000000"/>
         </w:rPr>
         <w:pict>
-          <v:shape id="_x0000_i1027" type="#_x0000_t75" style="width:66.6pt;height:66.6pt">
+          <v:shape id="_x0000_i1027" type="#_x0000_t75" style="width:66.4pt;height:66.4pt">
             <v:imagedata r:id="rId12" o:title="volumenOn"/>
           </v:shape>
         </w:pict>
@@ -10890,41 +10890,79 @@
           <w:rFonts w:cstheme="minorHAnsi"/>
           <w:color w:val="000000"/>
         </w:rPr>
-        <w:t>Lo último introducido en el código del juego, es una ayuda para el jugador avanzado en la navegación dentro del juego. Desde la pantalla inicial del juego y cualquiera de las posteriores (restando las escenas que corresponden a las partidas que se estén jugando), con la tecla Enter del teclado, se avanzará hacia la siguiente pantalla/escena. A su vez, desde cualquier pantalla, esta vez incluyendo las de partida, con la teca Escape se retrocederá a la pantalla anterior. De esta forma, por ejemplo, en la pantalla de selección de personaje, si el jugador está en modo “Solo”, se avanzará a la de selección de mapa pulsando Enter, y por lo contrario, si se pulsa</w:t>
+        <w:t>Lo último introducido en el código del juego, es una ayuda para el jugador avanzado en la navegación dentro del juego. Desde la pantalla inicial del juego y cualquiera de las posteriores (restando las escenas que corresponden a las partidas que se estén jugando), con la tecla Enter del teclado, se avanzará hacia la siguiente pantalla/escena. A su vez, desde cualquier pantalla, esta vez incluyendo las de partida, con la teca Escape se retrocederá a la pantalla anterior. De esta forma, por ejemplo, en la pantalla de selección de personaje, si el jugador está en modo “Solo”, se avanzará a la de selección de mapa pulsando Enter, y por lo contrario, si se pulsa Escape, se volverá a la pantalla de menú inicial del juego.</w:t>
+      </w:r>
+    </w:p>
+    <w:p>
+      <w:pPr>
+        <w:rPr>
+          <w:rFonts w:cstheme="minorHAnsi"/>
+          <w:color w:val="000000"/>
+        </w:rPr>
+      </w:pPr>
+      <w:r>
+        <w:rPr>
+          <w:rFonts w:cstheme="minorHAnsi"/>
+          <w:color w:val="000000"/>
+        </w:rPr>
+        <w:t xml:space="preserve">Para avanzar con Enter desde la pantalla de selección de mapa, se debe de haber seleccionado al menos un mapa antes. </w:t>
+      </w:r>
+    </w:p>
+    <w:p>
+      <w:pPr>
+        <w:rPr>
+          <w:rFonts w:cstheme="minorHAnsi"/>
+          <w:color w:val="000000"/>
+        </w:rPr>
+      </w:pPr>
+      <w:r>
+        <w:rPr>
+          <w:rFonts w:cstheme="minorHAnsi"/>
+          <w:color w:val="000000"/>
+        </w:rPr>
+        <w:t>Por último, si se pulsa Escape desde el menú principal del juego, este se cerrará.</w:t>
+      </w:r>
+    </w:p>
+    <w:p>
+      <w:pPr>
+        <w:rPr>
+          <w:rFonts w:cstheme="minorHAnsi"/>
+          <w:color w:val="000000"/>
+        </w:rPr>
+      </w:pPr>
+    </w:p>
+    <w:p>
+      <w:pPr>
+        <w:rPr>
+          <w:rFonts w:cstheme="minorHAnsi"/>
+          <w:b/>
+          <w:color w:val="000000"/>
+          <w:sz w:val="32"/>
+        </w:rPr>
+      </w:pPr>
+      <w:r>
+        <w:rPr>
+          <w:rFonts w:cstheme="minorHAnsi"/>
+          <w:b/>
+          <w:color w:val="000000"/>
+          <w:sz w:val="32"/>
+        </w:rPr>
+        <w:t>Pruebas Beta:</w:t>
+      </w:r>
+    </w:p>
+    <w:p/>
+    <w:p>
+      <w:r>
+        <w:t>Problema con el Escape en menú principal, y escenas de juego: Hacer que el escape cuando se habrá controls o credits en el MainMenu cierres dichos PopUps y no la aplicación, al igual que cuando se pone pausa al juego y/o se abre controls dentro del menú de pausa al hacer escape no vuelva a MapSelector, si no que vaya cerrando ventanas, como en un Stack.</w:t>
+      </w:r>
+    </w:p>
+    <w:p/>
+    <w:p>
+      <w:r>
+        <w:t>Problema con el Zombie: Saltas encima suya y sigue corriendo como si no hubiese mañana.</w:t>
       </w:r>
       <w:bookmarkStart w:id="0" w:name="_GoBack"/>
       <w:bookmarkEnd w:id="0"/>
-      <w:r>
-        <w:rPr>
-          <w:rFonts w:cstheme="minorHAnsi"/>
-          <w:color w:val="000000"/>
-        </w:rPr>
-        <w:t xml:space="preserve"> Escape, se volverá a la pantalla de menú inicial del juego.</w:t>
-      </w:r>
-    </w:p>
-    <w:p>
-      <w:pPr>
-        <w:rPr>
-          <w:rFonts w:cstheme="minorHAnsi"/>
-          <w:color w:val="000000"/>
-        </w:rPr>
-      </w:pPr>
-      <w:r>
-        <w:rPr>
-          <w:rFonts w:cstheme="minorHAnsi"/>
-          <w:color w:val="000000"/>
-        </w:rPr>
-        <w:t xml:space="preserve">Para avanzar con Enter desde la pantalla de selección de mapa, se debe de haber seleccionado al menos un mapa antes. </w:t>
-      </w:r>
-    </w:p>
-    <w:p>
-      <w:r>
-        <w:rPr>
-          <w:rFonts w:cstheme="minorHAnsi"/>
-          <w:color w:val="000000"/>
-        </w:rPr>
-        <w:t>Por último, si se pulsa Escape desde el menú principal del juego, este se cerrará.</w:t>
-      </w:r>
     </w:p>
     <w:p>
       <w:pPr>
@@ -12002,6 +12040,7 @@
     <w:rsid w:val="000174BF"/>
     <w:rsid w:val="0009633A"/>
     <w:rsid w:val="001D3A14"/>
+    <w:rsid w:val="001E0046"/>
     <w:rsid w:val="00204DFD"/>
     <w:rsid w:val="003B3C87"/>
     <w:rsid w:val="004171A9"/>
@@ -12779,7 +12818,7 @@
 </file>
 
 <file path=customXml/itemProps2.xml><?xml version="1.0" encoding="utf-8"?>
-<ds:datastoreItem xmlns:ds="http://schemas.openxmlformats.org/officeDocument/2006/customXml" ds:itemID="{9486B065-B256-4969-977A-9FE50D6A89B2}">
+<ds:datastoreItem xmlns:ds="http://schemas.openxmlformats.org/officeDocument/2006/customXml" ds:itemID="{A886E3C5-9F75-4F2A-8256-F4D9CF5D0FFC}">
   <ds:schemaRefs>
     <ds:schemaRef ds:uri="http://schemas.openxmlformats.org/officeDocument/2006/bibliography"/>
   </ds:schemaRefs>

</xml_diff>